<commit_message>
Add Docs Indexer project (UA + EN)
</commit_message>
<xml_diff>
--- a/files/CV_EN.docx
+++ b/files/CV_EN.docx
@@ -740,7 +740,7 @@
           <w:szCs w:val="26"/>
           <w:rtl w:val="0"/>
         </w:rPr>
-        <w:t xml:space="preserve">Flask Task Manager</w:t>
+        <w:t xml:space="preserve">Docs Indexer</w:t>
       </w:r>
     </w:p>
     <w:p>
@@ -752,7 +752,7 @@
         <w:rPr>
           <w:rtl w:val="0"/>
         </w:rPr>
-        <w:t xml:space="preserve">Backend service with JWT authentication, CRUD operations for tasks, Swagger UI, and Docker.</w:t>
+        <w:t xml:space="preserve">A Python utility for indexing technical documentation: loads pages from a list of URLs, cleans HTML, breaks content into semantic chunks, adds metadata, and exports everything to a structured format (JSON/Markdown) for LLM/RAG.</w:t>
       </w:r>
       <w:r xmlns:w="http://schemas.openxmlformats.org/wordprocessingml/2006/main">
         <w:rPr>
@@ -778,7 +778,7 @@
         <w:rPr>
           <w:rtl w:val="0"/>
         </w:rPr>
-        <w:t xml:space="preserve">Python, Flask, SQLAlchemy, PostgreSQL, Docker</w:t>
+        <w:t xml:space="preserve">Python, Requests, BeautifulSoup, lxml, CLI</w:t>
       </w:r>
       <w:r xmlns:w="http://schemas.openxmlformats.org/wordprocessingml/2006/main">
         <w:rPr>
@@ -804,12 +804,17 @@
         <w:rPr>
           <w:rtl w:val="0"/>
         </w:rPr>
-        <w:t xml:space="preserve">Backend Developer</w:t>
+        <w:t xml:space="preserve">Python Developer / Automation Developer</w:t>
       </w:r>
     </w:p>
     <w:p>
       <w:pPr>
-        <w:rPr/>
+        <w:rPr>
+          <w:b w:val="1"/>
+          <w:bCs w:val="1"/>
+          <w:sz w:val="34"/>
+          <w:szCs w:val="34"/>
+        </w:rPr>
       </w:pPr>
       <w:r>
         <w:pict>
@@ -835,7 +840,7 @@
           <w:szCs w:val="26"/>
         </w:rPr>
       </w:pPr>
-      <w:bookmarkStart xmlns:w="http://schemas.openxmlformats.org/wordprocessingml/2006/main" w:colFirst="0" w:colLast="0" w:name="_heading=h.polnl0i6r0ol" w:id="10"/>
+      <w:bookmarkStart xmlns:w="http://schemas.openxmlformats.org/wordprocessingml/2006/main" w:colFirst="0" w:colLast="0" w:name="_heading=h.ufkoabnk1lhx" w:id="10"/>
       <w:bookmarkEnd xmlns:w="http://schemas.openxmlformats.org/wordprocessingml/2006/main" w:id="10"/>
       <w:r xmlns:w="http://schemas.openxmlformats.org/wordprocessingml/2006/main">
         <w:rPr>
@@ -845,7 +850,7 @@
           <w:szCs w:val="26"/>
           <w:rtl w:val="0"/>
         </w:rPr>
-        <w:t xml:space="preserve">FastAPI Task Manager</w:t>
+        <w:t xml:space="preserve">Flask Task Manager</w:t>
       </w:r>
     </w:p>
     <w:p>
@@ -857,7 +862,7 @@
         <w:rPr>
           <w:rtl w:val="0"/>
         </w:rPr>
-        <w:t xml:space="preserve">Fast API on FastAPI with authorization, health checks, migrations, and a well-thought-out structure.</w:t>
+        <w:t xml:space="preserve">Backend service with JWT authentication, CRUD operations for tasks, Swagger UI, and Docker.</w:t>
       </w:r>
       <w:r xmlns:w="http://schemas.openxmlformats.org/wordprocessingml/2006/main">
         <w:rPr>
@@ -883,7 +888,7 @@
         <w:rPr>
           <w:rtl w:val="0"/>
         </w:rPr>
-        <w:t xml:space="preserve">FastAPI, SQLAlchemy, Alembic, PostgreSQL</w:t>
+        <w:t xml:space="preserve">Python, Flask, SQLAlchemy, PostgreSQL, Docker</w:t>
       </w:r>
       <w:r xmlns:w="http://schemas.openxmlformats.org/wordprocessingml/2006/main">
         <w:rPr>
@@ -940,8 +945,113 @@
           <w:szCs w:val="26"/>
         </w:rPr>
       </w:pPr>
-      <w:bookmarkStart xmlns:w="http://schemas.openxmlformats.org/wordprocessingml/2006/main" w:colFirst="0" w:colLast="0" w:name="_heading=h.h2vfrkwaunwy" w:id="11"/>
+      <w:bookmarkStart xmlns:w="http://schemas.openxmlformats.org/wordprocessingml/2006/main" w:colFirst="0" w:colLast="0" w:name="_heading=h.polnl0i6r0ol" w:id="11"/>
       <w:bookmarkEnd xmlns:w="http://schemas.openxmlformats.org/wordprocessingml/2006/main" w:id="11"/>
+      <w:r xmlns:w="http://schemas.openxmlformats.org/wordprocessingml/2006/main">
+        <w:rPr>
+          <w:rFonts w:ascii="Cambria" w:cs="Cambria" w:eastAsia="Cambria" w:hAnsi="Cambria"/>
+          <w:color w:val="000000"/>
+          <w:sz w:val="26"/>
+          <w:szCs w:val="26"/>
+          <w:rtl w:val="0"/>
+        </w:rPr>
+        <w:t xml:space="preserve">FastAPI Task Manager</w:t>
+      </w:r>
+    </w:p>
+    <w:p>
+      <w:pPr xmlns:w="http://schemas.openxmlformats.org/wordprocessingml/2006/main">
+        <w:spacing w:after="240" w:before="240" w:lineRule="auto"/>
+        <w:rPr/>
+      </w:pPr>
+      <w:r xmlns:w="http://schemas.openxmlformats.org/wordprocessingml/2006/main">
+        <w:rPr>
+          <w:rtl w:val="0"/>
+        </w:rPr>
+        <w:t xml:space="preserve">Fast API on FastAPI with authorization, health checks, migrations, and a well-thought-out structure.</w:t>
+      </w:r>
+      <w:r xmlns:w="http://schemas.openxmlformats.org/wordprocessingml/2006/main">
+        <w:rPr>
+          <w:rtl w:val="0"/>
+        </w:rPr>
+        <w:br xmlns:w="http://schemas.openxmlformats.org/wordprocessingml/2006/main" w:type="textWrapping"/>
+      </w:r>
+      <w:r xmlns:w="http://schemas.openxmlformats.org/wordprocessingml/2006/main">
+        <w:rPr>
+          <w:rtl w:val="0"/>
+        </w:rPr>
+        <w:t xml:space="preserve"> </w:t>
+      </w:r>
+      <w:r xmlns:w="http://schemas.openxmlformats.org/wordprocessingml/2006/main">
+        <w:rPr>
+          <w:b w:val="1"/>
+          <w:bCs w:val="1"/>
+          <w:rtl w:val="0"/>
+        </w:rPr>
+        <w:t xml:space="preserve">Stack: </w:t>
+      </w:r>
+      <w:r xmlns:w="http://schemas.openxmlformats.org/wordprocessingml/2006/main">
+        <w:rPr>
+          <w:rtl w:val="0"/>
+        </w:rPr>
+        <w:t xml:space="preserve">FastAPI, SQLAlchemy, Alembic, PostgreSQL</w:t>
+      </w:r>
+      <w:r xmlns:w="http://schemas.openxmlformats.org/wordprocessingml/2006/main">
+        <w:rPr>
+          <w:rtl w:val="0"/>
+        </w:rPr>
+        <w:br xmlns:w="http://schemas.openxmlformats.org/wordprocessingml/2006/main" w:type="textWrapping"/>
+      </w:r>
+      <w:r xmlns:w="http://schemas.openxmlformats.org/wordprocessingml/2006/main">
+        <w:rPr>
+          <w:rtl w:val="0"/>
+        </w:rPr>
+        <w:t xml:space="preserve"> </w:t>
+      </w:r>
+      <w:r xmlns:w="http://schemas.openxmlformats.org/wordprocessingml/2006/main">
+        <w:rPr>
+          <w:b w:val="1"/>
+          <w:bCs w:val="1"/>
+          <w:rtl w:val="0"/>
+        </w:rPr>
+        <w:t xml:space="preserve">Role: </w:t>
+      </w:r>
+      <w:r xmlns:w="http://schemas.openxmlformats.org/wordprocessingml/2006/main">
+        <w:rPr>
+          <w:rtl w:val="0"/>
+        </w:rPr>
+        <w:t xml:space="preserve">Backend Developer</w:t>
+      </w:r>
+    </w:p>
+    <w:p>
+      <w:pPr>
+        <w:rPr/>
+      </w:pPr>
+      <w:r>
+        <w:pict>
+          <v:rect style="width:0.0pt;height:1.5pt" o:hr="t" o:hrstd="t" o:hralign="center" fillcolor="#A0A0A0" stroked="f"/>
+        </w:pict>
+      </w:r>
+      <w:r>
+        <w:rPr>
+          <w:rtl w:val="0"/>
+        </w:rPr>
+      </w:r>
+    </w:p>
+    <w:p>
+      <w:pPr xmlns:w="http://schemas.openxmlformats.org/wordprocessingml/2006/main">
+        <w:pStyle w:val="Heading3"/>
+        <w:keepNext w:val="0"/>
+        <w:keepLines w:val="0"/>
+        <w:spacing w:after="80" w:before="280" w:lineRule="auto"/>
+        <w:rPr>
+          <w:rFonts w:ascii="Cambria" w:cs="Cambria" w:eastAsia="Cambria" w:hAnsi="Cambria"/>
+          <w:color w:val="000000"/>
+          <w:sz w:val="26"/>
+          <w:szCs w:val="26"/>
+        </w:rPr>
+      </w:pPr>
+      <w:bookmarkStart xmlns:w="http://schemas.openxmlformats.org/wordprocessingml/2006/main" w:colFirst="0" w:colLast="0" w:name="_heading=h.h2vfrkwaunwy" w:id="12"/>
+      <w:bookmarkEnd xmlns:w="http://schemas.openxmlformats.org/wordprocessingml/2006/main" w:id="12"/>
       <w:r xmlns:w="http://schemas.openxmlformats.org/wordprocessingml/2006/main">
         <w:rPr>
           <w:rFonts w:ascii="Cambria" w:cs="Cambria" w:eastAsia="Cambria" w:hAnsi="Cambria"/>
@@ -1045,8 +1155,8 @@
           <w:szCs w:val="26"/>
         </w:rPr>
       </w:pPr>
-      <w:bookmarkStart w:colFirst="0" w:colLast="0" w:name="_heading=h.vstjq88228hv" w:id="12"/>
-      <w:bookmarkEnd w:id="12"/>
+      <w:bookmarkStart w:colFirst="0" w:colLast="0" w:name="_heading=h.vstjq88228hv" w:id="13"/>
+      <w:bookmarkEnd w:id="13"/>
       <w:r>
         <w:br w:type="page"/>
       </w:r>
@@ -1069,8 +1179,8 @@
           <w:szCs w:val="26"/>
         </w:rPr>
       </w:pPr>
-      <w:bookmarkStart xmlns:w="http://schemas.openxmlformats.org/wordprocessingml/2006/main" w:colFirst="0" w:colLast="0" w:name="_heading=h.yz9wvyh1mkmn" w:id="13"/>
-      <w:bookmarkEnd xmlns:w="http://schemas.openxmlformats.org/wordprocessingml/2006/main" w:id="13"/>
+      <w:bookmarkStart xmlns:w="http://schemas.openxmlformats.org/wordprocessingml/2006/main" w:colFirst="0" w:colLast="0" w:name="_heading=h.yz9wvyh1mkmn" w:id="14"/>
+      <w:bookmarkEnd xmlns:w="http://schemas.openxmlformats.org/wordprocessingml/2006/main" w:id="14"/>
       <w:r xmlns:w="http://schemas.openxmlformats.org/wordprocessingml/2006/main">
         <w:rPr>
           <w:rFonts w:ascii="Cambria" w:cs="Cambria" w:eastAsia="Cambria" w:hAnsi="Cambria"/>
@@ -1174,8 +1284,8 @@
           <w:szCs w:val="26"/>
         </w:rPr>
       </w:pPr>
-      <w:bookmarkStart xmlns:w="http://schemas.openxmlformats.org/wordprocessingml/2006/main" w:colFirst="0" w:colLast="0" w:name="_heading=h.1dctb2x7r9jx" w:id="14"/>
-      <w:bookmarkEnd xmlns:w="http://schemas.openxmlformats.org/wordprocessingml/2006/main" w:id="14"/>
+      <w:bookmarkStart xmlns:w="http://schemas.openxmlformats.org/wordprocessingml/2006/main" w:colFirst="0" w:colLast="0" w:name="_heading=h.1dctb2x7r9jx" w:id="15"/>
+      <w:bookmarkEnd xmlns:w="http://schemas.openxmlformats.org/wordprocessingml/2006/main" w:id="15"/>
       <w:r xmlns:w="http://schemas.openxmlformats.org/wordprocessingml/2006/main">
         <w:rPr>
           <w:rFonts w:ascii="Cambria" w:cs="Cambria" w:eastAsia="Cambria" w:hAnsi="Cambria"/>
@@ -1264,8 +1374,8 @@
           <w:szCs w:val="34"/>
         </w:rPr>
       </w:pPr>
-      <w:bookmarkStart xmlns:w="http://schemas.openxmlformats.org/wordprocessingml/2006/main" w:colFirst="0" w:colLast="0" w:name="_heading=h.2bg3bnf71s8" w:id="15"/>
-      <w:bookmarkEnd xmlns:w="http://schemas.openxmlformats.org/wordprocessingml/2006/main" w:id="15"/>
+      <w:bookmarkStart xmlns:w="http://schemas.openxmlformats.org/wordprocessingml/2006/main" w:colFirst="0" w:colLast="0" w:name="_heading=h.2bg3bnf71s8" w:id="16"/>
+      <w:bookmarkEnd xmlns:w="http://schemas.openxmlformats.org/wordprocessingml/2006/main" w:id="16"/>
       <w:r xmlns:w="http://schemas.openxmlformats.org/wordprocessingml/2006/main">
         <w:rPr>
           <w:rFonts w:ascii="Cambria" w:cs="Cambria" w:eastAsia="Cambria" w:hAnsi="Cambria"/>
@@ -1405,8 +1515,8 @@
           <w:szCs w:val="34"/>
         </w:rPr>
       </w:pPr>
-      <w:bookmarkStart xmlns:w="http://schemas.openxmlformats.org/wordprocessingml/2006/main" w:colFirst="0" w:colLast="0" w:name="_heading=h.jaambe77uo6p" w:id="16"/>
-      <w:bookmarkEnd xmlns:w="http://schemas.openxmlformats.org/wordprocessingml/2006/main" w:id="16"/>
+      <w:bookmarkStart xmlns:w="http://schemas.openxmlformats.org/wordprocessingml/2006/main" w:colFirst="0" w:colLast="0" w:name="_heading=h.jaambe77uo6p" w:id="17"/>
+      <w:bookmarkEnd xmlns:w="http://schemas.openxmlformats.org/wordprocessingml/2006/main" w:id="17"/>
       <w:r xmlns:w="http://schemas.openxmlformats.org/wordprocessingml/2006/main">
         <w:rPr>
           <w:rFonts w:ascii="Cambria" w:cs="Cambria" w:eastAsia="Cambria" w:hAnsi="Cambria"/>
@@ -1515,8 +1625,8 @@
           <w:szCs w:val="34"/>
         </w:rPr>
       </w:pPr>
-      <w:bookmarkStart w:colFirst="0" w:colLast="0" w:name="_heading=h.hkljnn3ipfyn" w:id="17"/>
-      <w:bookmarkEnd w:id="17"/>
+      <w:bookmarkStart w:colFirst="0" w:colLast="0" w:name="_heading=h.hkljnn3ipfyn" w:id="18"/>
+      <w:bookmarkEnd w:id="18"/>
       <w:r>
         <w:br w:type="page"/>
       </w:r>
@@ -1539,8 +1649,8 @@
           <w:szCs w:val="34"/>
         </w:rPr>
       </w:pPr>
-      <w:bookmarkStart xmlns:w="http://schemas.openxmlformats.org/wordprocessingml/2006/main" w:colFirst="0" w:colLast="0" w:name="_heading=h.dxz9qidp030u" w:id="18"/>
-      <w:bookmarkEnd xmlns:w="http://schemas.openxmlformats.org/wordprocessingml/2006/main" w:id="18"/>
+      <w:bookmarkStart xmlns:w="http://schemas.openxmlformats.org/wordprocessingml/2006/main" w:colFirst="0" w:colLast="0" w:name="_heading=h.dxz9qidp030u" w:id="19"/>
+      <w:bookmarkEnd xmlns:w="http://schemas.openxmlformats.org/wordprocessingml/2006/main" w:id="19"/>
       <w:r xmlns:w="http://schemas.openxmlformats.org/wordprocessingml/2006/main">
         <w:rPr>
           <w:rFonts w:ascii="Cambria" w:cs="Cambria" w:eastAsia="Cambria" w:hAnsi="Cambria"/>
@@ -14461,7 +14571,7 @@
 
 <file path=customXML/item1.xml><?xml version="1.0" encoding="utf-8"?>
 <go:gDocsCustomXmlDataStorage xmlns:go="http://customooxmlschemas.google.com/" xmlns:r="http://schemas.openxmlformats.org/officeDocument/2006/relationships" uri="GoogleDocsCustomDataVersion2">
-  <go:docsCustomData xmlns:go="http://customooxmlschemas.google.com/" roundtripDataSignature="AMtx7mhpEU/NMBWcDOuMoeCOP8/BxFmxvw==">CgMxLjAyDmguNm1pNjA1ZDA2YmpxMg5oLjZxaWl6N3JxNmp2bjIOaC5yOGFxY2lxc203Z2wyDmguaDZ4eW5qMmpjY3ZqMg5oLmtobXBpNGs2dHR0YTIOaC5reDh3ZTVwbzg4dTUyDmguOGx3c2gwYnl2NjNnMg5oLmNtM2lhdWNjMWw4cTIOaC5odnZtZW5nY3gzcGkyDmguOWNqbTkzandvYWJkMg5oLnBvbG5sMGk2cjBvbDIOaC5oMnZmcmt3YXVud3kyDmgudnN0anE4ODIyOGh2Mg5oLnl6OXd2eWgxbWttbjIOaC4xZGN0YjJ4N3I5angyDWguMmJnM2JuZjcxczgyDmguamFhbWJlNzd1bzZwMg5oLmhrbGpubjNpcGZ5bjIOaC5keHo5cWlkcDAzMHU4AHIhMVZXTW9NOE0xVU5va1AwRmJmX25ROWM0S0hfQjRGWjdS</go:docsCustomData>
+  <go:docsCustomData xmlns:go="http://customooxmlschemas.google.com/" roundtripDataSignature="AMtx7mgRgWuYQDTfdXloy5N9aqV9W39zGg==">CgMxLjAyDmguNm1pNjA1ZDA2YmpxMg5oLjZxaWl6N3JxNmp2bjIOaC5yOGFxY2lxc203Z2wyDmguaDZ4eW5qMmpjY3ZqMg5oLmtobXBpNGs2dHR0YTIOaC5reDh3ZTVwbzg4dTUyDmguOGx3c2gwYnl2NjNnMg5oLmNtM2lhdWNjMWw4cTIOaC5odnZtZW5nY3gzcGkyDmguOWNqbTkzandvYWJkMg5oLnVma29hYm5rMWxoeDIOaC5wb2xubDBpNnIwb2wyDmguaDJ2ZnJrd2F1bnd5Mg5oLnZzdGpxODgyMjhodjIOaC55ejl3dnloMW1rbW4yDmguMWRjdGIyeDdyOWp4Mg1oLjJiZzNibmY3MXM4Mg5oLmphYW1iZTc3dW82cDIOaC5oa2xqbm4zaXBmeW4yDmguZHh6OXFpZHAwMzB1OAByITFWV01vTThNMVVOb2tQMEZiZl9uUTljNEtIX0I0Rlo3Ug==</go:docsCustomData>
 </go:gDocsCustomXmlDataStorage>
 </file>
 

</xml_diff>